<commit_message>
Added diagram and formatting
</commit_message>
<xml_diff>
--- a/Report.docx
+++ b/Report.docx
@@ -51,6 +51,19 @@
     </w:p>
     <w:p>
       <w:pPr>
+        <w:jc w:val="center"/>
+        <w:rPr>
+          <w:rFonts w:ascii="Cambria" w:cs="Cambria" w:eastAsia="Cambria" w:hAnsi="Cambria"/>
+        </w:rPr>
+      </w:pPr>
+      <w:r>
+        <w:rPr>
+          <w:rtl w:val="0"/>
+        </w:rPr>
+      </w:r>
+    </w:p>
+    <w:p>
+      <w:pPr>
         <w:rPr>
           <w:rFonts w:ascii="Cambria" w:cs="Cambria" w:eastAsia="Cambria" w:hAnsi="Cambria"/>
         </w:rPr>
@@ -118,6 +131,18 @@
       <w:pPr>
         <w:rPr>
           <w:rFonts w:ascii="Cambria" w:cs="Cambria" w:eastAsia="Cambria" w:hAnsi="Cambria"/>
+        </w:rPr>
+      </w:pPr>
+      <w:r>
+        <w:rPr>
+          <w:rtl w:val="0"/>
+        </w:rPr>
+      </w:r>
+    </w:p>
+    <w:p>
+      <w:pPr>
+        <w:rPr>
+          <w:rFonts w:ascii="Cambria" w:cs="Cambria" w:eastAsia="Cambria" w:hAnsi="Cambria"/>
           <w:b w:val="1"/>
           <w:sz w:val="28"/>
           <w:szCs w:val="28"/>
@@ -275,6 +300,19 @@
           <w:rtl w:val="0"/>
         </w:rPr>
         <w:t xml:space="preserve">One final possibility to consider when researching with FPGAs is implementing a heterogeneous solution - one with multiple types of hardware. A 2015 paper out of George Mason University [5] outlined a methodology to identify CPU-intensive workloads that would be best offloaded to an accelerator such as an FPGA. Researchers created a solution that employed both pieces of hardware to great success. They measured an overall speedup of close to 3x when offloading certain computations to an FPGA. This outline demonstrates yet another successful way to research with FPGAs - implementing a heterogeneous solution that can be directly compared against a general purpose processing solution.</w:t>
+      </w:r>
+    </w:p>
+    <w:p>
+      <w:pPr>
+        <w:ind w:firstLine="720"/>
+        <w:rPr>
+          <w:rFonts w:ascii="Cambria" w:cs="Cambria" w:eastAsia="Cambria" w:hAnsi="Cambria"/>
+        </w:rPr>
+      </w:pPr>
+      <w:r>
+        <w:rPr>
+          <w:rtl w:val="0"/>
+        </w:rPr>
       </w:r>
     </w:p>
     <w:p>
@@ -427,7 +465,105 @@
           <w:rFonts w:ascii="Cambria" w:cs="Cambria" w:eastAsia="Cambria" w:hAnsi="Cambria"/>
           <w:rtl w:val="0"/>
         </w:rPr>
-        <w:t xml:space="preserve">Implement a heterogeneous solution that pairs FPGA with an existing solution to achieve a speedup</w:t>
+        <w:t xml:space="preserve">Implement a heterogeneous solution that pairs FPGA with an existing solution to achieve a speedup (see figure below)</w:t>
+      </w:r>
+      <w:r>
+        <w:rPr>
+          <w:rtl w:val="0"/>
+        </w:rPr>
+      </w:r>
+    </w:p>
+    <w:p>
+      <w:pPr>
+        <w:shd w:fill="ffffff" w:val="clear"/>
+        <w:ind w:left="-20" w:firstLine="0"/>
+        <w:jc w:val="center"/>
+        <w:rPr>
+          <w:rFonts w:ascii="Roboto" w:cs="Roboto" w:eastAsia="Roboto" w:hAnsi="Roboto"/>
+          <w:color w:val="5f6368"/>
+          <w:sz w:val="21"/>
+          <w:szCs w:val="21"/>
+        </w:rPr>
+      </w:pPr>
+      <w:r>
+        <w:rPr>
+          <w:rFonts w:ascii="Roboto" w:cs="Roboto" w:eastAsia="Roboto" w:hAnsi="Roboto"/>
+          <w:color w:val="5f6368"/>
+          <w:sz w:val="21"/>
+          <w:szCs w:val="21"/>
+        </w:rPr>
+        <w:drawing>
+          <wp:inline distB="114300" distT="114300" distL="114300" distR="114300">
+            <wp:extent cx="3057525" cy="3152775"/>
+            <wp:effectExtent b="0" l="0" r="0" t="0"/>
+            <wp:docPr descr="Heterogeneous" id="1" name="image1.png"/>
+            <a:graphic>
+              <a:graphicData uri="http://schemas.openxmlformats.org/drawingml/2006/picture">
+                <pic:pic>
+                  <pic:nvPicPr>
+                    <pic:cNvPr descr="Heterogeneous" id="0" name="image1.png"/>
+                    <pic:cNvPicPr preferRelativeResize="0"/>
+                  </pic:nvPicPr>
+                  <pic:blipFill>
+                    <a:blip r:embed="rId6"/>
+                    <a:srcRect b="0" l="0" r="0" t="0"/>
+                    <a:stretch>
+                      <a:fillRect/>
+                    </a:stretch>
+                  </pic:blipFill>
+                  <pic:spPr>
+                    <a:xfrm>
+                      <a:off x="0" y="0"/>
+                      <a:ext cx="3057525" cy="3152775"/>
+                    </a:xfrm>
+                    <a:prstGeom prst="rect"/>
+                    <a:ln/>
+                  </pic:spPr>
+                </pic:pic>
+              </a:graphicData>
+            </a:graphic>
+          </wp:inline>
+        </w:drawing>
+      </w:r>
+      <w:r>
+        <w:rPr>
+          <w:rtl w:val="0"/>
+        </w:rPr>
+      </w:r>
+    </w:p>
+    <w:p>
+      <w:pPr>
+        <w:ind w:left="0" w:firstLine="0"/>
+        <w:jc w:val="center"/>
+        <w:rPr>
+          <w:sz w:val="18"/>
+          <w:szCs w:val="18"/>
+        </w:rPr>
+      </w:pPr>
+      <w:r>
+        <w:rPr>
+          <w:sz w:val="18"/>
+          <w:szCs w:val="18"/>
+          <w:rtl w:val="0"/>
+        </w:rPr>
+        <w:t xml:space="preserve">Figure 1: A Heterogeneous Solution for a Machine Learning Workload</w:t>
+      </w:r>
+      <w:r>
+        <w:rPr>
+          <w:rtl w:val="0"/>
+        </w:rPr>
+      </w:r>
+    </w:p>
+    <w:p>
+      <w:pPr>
+        <w:rPr>
+          <w:rFonts w:ascii="Cambria" w:cs="Cambria" w:eastAsia="Cambria" w:hAnsi="Cambria"/>
+        </w:rPr>
+      </w:pPr>
+      <w:r>
+        <w:rPr>
+          <w:rtl w:val="0"/>
+        </w:rPr>
       </w:r>
     </w:p>
     <w:p>
@@ -573,6 +709,54 @@
           <w:rtl w:val="0"/>
         </w:rPr>
         <w:t xml:space="preserve">The target speedup number represents the approximate annual rate needed to keep up with Moore’s law of doubling a machine’s capability every 2 years, and is a modest goal when compared to the examples provided. Some prior work shatters this number, recording orders of magnitude of performance improvement over the comparable existing solution. </w:t>
+      </w:r>
+    </w:p>
+    <w:p>
+      <w:pPr>
+        <w:rPr>
+          <w:rFonts w:ascii="Cambria" w:cs="Cambria" w:eastAsia="Cambria" w:hAnsi="Cambria"/>
+        </w:rPr>
+      </w:pPr>
+      <w:r>
+        <w:rPr>
+          <w:rtl w:val="0"/>
+        </w:rPr>
+      </w:r>
+    </w:p>
+    <w:p>
+      <w:pPr>
+        <w:rPr>
+          <w:rFonts w:ascii="Cambria" w:cs="Cambria" w:eastAsia="Cambria" w:hAnsi="Cambria"/>
+        </w:rPr>
+      </w:pPr>
+      <w:r>
+        <w:rPr>
+          <w:rtl w:val="0"/>
+        </w:rPr>
+      </w:r>
+    </w:p>
+    <w:p>
+      <w:pPr>
+        <w:rPr>
+          <w:rFonts w:ascii="Cambria" w:cs="Cambria" w:eastAsia="Cambria" w:hAnsi="Cambria"/>
+        </w:rPr>
+      </w:pPr>
+      <w:r>
+        <w:rPr>
+          <w:rtl w:val="0"/>
+        </w:rPr>
+      </w:r>
+    </w:p>
+    <w:p>
+      <w:pPr>
+        <w:rPr>
+          <w:rFonts w:ascii="Cambria" w:cs="Cambria" w:eastAsia="Cambria" w:hAnsi="Cambria"/>
+        </w:rPr>
+      </w:pPr>
+      <w:r>
+        <w:rPr>
+          <w:rtl w:val="0"/>
+        </w:rPr>
       </w:r>
     </w:p>
     <w:p>

</xml_diff>

<commit_message>
Updated citations in report. Add pdf
</commit_message>
<xml_diff>
--- a/Report.docx
+++ b/Report.docx
@@ -820,6 +820,554 @@
           <w:rtl w:val="0"/>
         </w:rPr>
         <w:t xml:space="preserve">In summary, existing publications establish several different blueprints for using FPGAs to accelerate machine learning models. A new FPGA could be used to test a potential optimization, improve performance a specific workload, complement an existing general purpose solution, or even revolutionize as a whole the way that researchers and application engineers work with FPGAs. FPGAs are a desirable hardware option because they are fast, low power, and configurable for both custom and general use. The main advantage that a current GPGPU solution would have over an FPGA is the software infrastructure, allowing for easier implementation and quicker turnaround time. Most current FPGA implementations target specific algorithms or functions in the machine learning process, but, as more and more work is done using FPGAs, a similar environment could emerge that rivals the current standard. There is ever growing demand for faster and denser machine learning hardware for countless real-world applications, and FPGAs are a great candidate for propelling innovation in the field as a whole.</w:t>
+      </w:r>
+    </w:p>
+    <w:p>
+      <w:pPr>
+        <w:ind w:firstLine="720"/>
+        <w:rPr>
+          <w:rFonts w:ascii="Cambria" w:cs="Cambria" w:eastAsia="Cambria" w:hAnsi="Cambria"/>
+        </w:rPr>
+      </w:pPr>
+      <w:r>
+        <w:rPr>
+          <w:rtl w:val="0"/>
+        </w:rPr>
+      </w:r>
+    </w:p>
+    <w:p>
+      <w:pPr>
+        <w:ind w:firstLine="720"/>
+        <w:rPr>
+          <w:rFonts w:ascii="Cambria" w:cs="Cambria" w:eastAsia="Cambria" w:hAnsi="Cambria"/>
+        </w:rPr>
+      </w:pPr>
+      <w:r>
+        <w:rPr>
+          <w:rtl w:val="0"/>
+        </w:rPr>
+      </w:r>
+    </w:p>
+    <w:p>
+      <w:pPr>
+        <w:ind w:left="0" w:firstLine="0"/>
+        <w:rPr>
+          <w:rFonts w:ascii="Cambria" w:cs="Cambria" w:eastAsia="Cambria" w:hAnsi="Cambria"/>
+          <w:b w:val="1"/>
+          <w:sz w:val="28"/>
+          <w:szCs w:val="28"/>
+          <w:u w:val="single"/>
+        </w:rPr>
+      </w:pPr>
+      <w:r>
+        <w:rPr>
+          <w:rFonts w:ascii="Cambria" w:cs="Cambria" w:eastAsia="Cambria" w:hAnsi="Cambria"/>
+          <w:b w:val="1"/>
+          <w:sz w:val="28"/>
+          <w:szCs w:val="28"/>
+          <w:u w:val="single"/>
+          <w:rtl w:val="0"/>
+        </w:rPr>
+        <w:t xml:space="preserve">Sources</w:t>
+      </w:r>
+    </w:p>
+    <w:p>
+      <w:pPr>
+        <w:ind w:left="0" w:firstLine="0"/>
+        <w:rPr>
+          <w:rFonts w:ascii="Cambria" w:cs="Cambria" w:eastAsia="Cambria" w:hAnsi="Cambria"/>
+          <w:b w:val="1"/>
+          <w:sz w:val="28"/>
+          <w:szCs w:val="28"/>
+          <w:u w:val="single"/>
+        </w:rPr>
+      </w:pPr>
+      <w:r>
+        <w:rPr>
+          <w:rtl w:val="0"/>
+        </w:rPr>
+      </w:r>
+    </w:p>
+    <w:p>
+      <w:pPr>
+        <w:ind w:left="0" w:firstLine="0"/>
+        <w:rPr>
+          <w:rFonts w:ascii="Cambria" w:cs="Cambria" w:eastAsia="Cambria" w:hAnsi="Cambria"/>
+          <w:highlight w:val="white"/>
+        </w:rPr>
+      </w:pPr>
+      <w:r>
+        <w:rPr>
+          <w:rFonts w:ascii="Cambria" w:cs="Cambria" w:eastAsia="Cambria" w:hAnsi="Cambria"/>
+          <w:rtl w:val="0"/>
+        </w:rPr>
+        <w:t xml:space="preserve">[1]</w:t>
+        <w:tab/>
+      </w:r>
+      <w:r>
+        <w:rPr>
+          <w:rFonts w:ascii="Cambria" w:cs="Cambria" w:eastAsia="Cambria" w:hAnsi="Cambria"/>
+          <w:highlight w:val="white"/>
+          <w:rtl w:val="0"/>
+        </w:rPr>
+        <w:t xml:space="preserve">Lacey, G., Taylor, G. and Areibi, S. (2019). </w:t>
+      </w:r>
+      <w:r>
+        <w:rPr>
+          <w:rFonts w:ascii="Cambria" w:cs="Cambria" w:eastAsia="Cambria" w:hAnsi="Cambria"/>
+          <w:i w:val="1"/>
+          <w:highlight w:val="white"/>
+          <w:rtl w:val="0"/>
+        </w:rPr>
+        <w:t xml:space="preserve">Deep Learning on FPGAs: Past, Present, and Future</w:t>
+      </w:r>
+      <w:r>
+        <w:rPr>
+          <w:rFonts w:ascii="Cambria" w:cs="Cambria" w:eastAsia="Cambria" w:hAnsi="Cambria"/>
+          <w:highlight w:val="white"/>
+          <w:rtl w:val="0"/>
+        </w:rPr>
+        <w:t xml:space="preserve">.</w:t>
+      </w:r>
+    </w:p>
+    <w:p>
+      <w:pPr>
+        <w:ind w:left="0" w:firstLine="720"/>
+        <w:rPr>
+          <w:rFonts w:ascii="Cambria" w:cs="Cambria" w:eastAsia="Cambria" w:hAnsi="Cambria"/>
+          <w:highlight w:val="white"/>
+        </w:rPr>
+      </w:pPr>
+      <w:r>
+        <w:rPr>
+          <w:rFonts w:ascii="Cambria" w:cs="Cambria" w:eastAsia="Cambria" w:hAnsi="Cambria"/>
+          <w:highlight w:val="white"/>
+          <w:rtl w:val="0"/>
+        </w:rPr>
+        <w:t xml:space="preserve">[online] arXiv.org. </w:t>
+      </w:r>
+    </w:p>
+    <w:p>
+      <w:pPr>
+        <w:ind w:left="0" w:firstLine="720"/>
+        <w:rPr>
+          <w:rFonts w:ascii="Cambria" w:cs="Cambria" w:eastAsia="Cambria" w:hAnsi="Cambria"/>
+          <w:highlight w:val="white"/>
+        </w:rPr>
+      </w:pPr>
+      <w:r>
+        <w:rPr>
+          <w:rFonts w:ascii="Cambria" w:cs="Cambria" w:eastAsia="Cambria" w:hAnsi="Cambria"/>
+          <w:highlight w:val="white"/>
+          <w:rtl w:val="0"/>
+        </w:rPr>
+        <w:t xml:space="preserve">URL: </w:t>
+      </w:r>
+      <w:hyperlink r:id="rId7">
+        <w:r>
+          <w:rPr>
+            <w:rFonts w:ascii="Cambria" w:cs="Cambria" w:eastAsia="Cambria" w:hAnsi="Cambria"/>
+            <w:color w:val="1155cc"/>
+            <w:highlight w:val="white"/>
+            <w:u w:val="single"/>
+            <w:rtl w:val="0"/>
+          </w:rPr>
+          <w:t xml:space="preserve">https://arxiv.org/abs/1602.04283</w:t>
+        </w:r>
+      </w:hyperlink>
+      <w:r>
+        <w:rPr>
+          <w:rtl w:val="0"/>
+        </w:rPr>
+      </w:r>
+    </w:p>
+    <w:p>
+      <w:pPr>
+        <w:ind w:left="0" w:firstLine="0"/>
+        <w:rPr>
+          <w:rFonts w:ascii="Cambria" w:cs="Cambria" w:eastAsia="Cambria" w:hAnsi="Cambria"/>
+        </w:rPr>
+      </w:pPr>
+      <w:r>
+        <w:rPr>
+          <w:rtl w:val="0"/>
+        </w:rPr>
+      </w:r>
+    </w:p>
+    <w:p>
+      <w:pPr>
+        <w:ind w:left="0" w:firstLine="0"/>
+        <w:rPr>
+          <w:rFonts w:ascii="Cambria" w:cs="Cambria" w:eastAsia="Cambria" w:hAnsi="Cambria"/>
+        </w:rPr>
+      </w:pPr>
+      <w:r>
+        <w:rPr>
+          <w:rFonts w:ascii="Cambria" w:cs="Cambria" w:eastAsia="Cambria" w:hAnsi="Cambria"/>
+          <w:rtl w:val="0"/>
+        </w:rPr>
+        <w:t xml:space="preserve">[2] </w:t>
+        <w:tab/>
+        <w:t xml:space="preserve">K. Kara, D. Alistarh, G. Alonso, O. Mutlu and C. Zhang, "FPGA-Accelerated Dense Linear</w:t>
+      </w:r>
+    </w:p>
+    <w:p>
+      <w:pPr>
+        <w:ind w:left="720" w:firstLine="0"/>
+        <w:rPr>
+          <w:rFonts w:ascii="Cambria" w:cs="Cambria" w:eastAsia="Cambria" w:hAnsi="Cambria"/>
+        </w:rPr>
+      </w:pPr>
+      <w:r>
+        <w:rPr>
+          <w:rFonts w:ascii="Cambria" w:cs="Cambria" w:eastAsia="Cambria" w:hAnsi="Cambria"/>
+          <w:rtl w:val="0"/>
+        </w:rPr>
+        <w:t xml:space="preserve">Machine Learning: A Precision-Convergence Trade-Off," </w:t>
+      </w:r>
+      <w:r>
+        <w:rPr>
+          <w:rFonts w:ascii="Cambria" w:cs="Cambria" w:eastAsia="Cambria" w:hAnsi="Cambria"/>
+          <w:i w:val="1"/>
+          <w:rtl w:val="0"/>
+        </w:rPr>
+        <w:t xml:space="preserve">2017 IEEE 25th Annual International Symposium on Field-Programmable Custom Computing Machines (FCCM)</w:t>
+      </w:r>
+      <w:r>
+        <w:rPr>
+          <w:rFonts w:ascii="Cambria" w:cs="Cambria" w:eastAsia="Cambria" w:hAnsi="Cambria"/>
+          <w:rtl w:val="0"/>
+        </w:rPr>
+        <w:t xml:space="preserve">, Napa, CA, 2017, pp. 160-167.</w:t>
+      </w:r>
+    </w:p>
+    <w:p>
+      <w:pPr>
+        <w:ind w:left="0" w:firstLine="720"/>
+        <w:rPr>
+          <w:rFonts w:ascii="Cambria" w:cs="Cambria" w:eastAsia="Cambria" w:hAnsi="Cambria"/>
+          <w:sz w:val="20"/>
+          <w:szCs w:val="20"/>
+        </w:rPr>
+      </w:pPr>
+      <w:r>
+        <w:rPr>
+          <w:rFonts w:ascii="Cambria" w:cs="Cambria" w:eastAsia="Cambria" w:hAnsi="Cambria"/>
+          <w:rtl w:val="0"/>
+        </w:rPr>
+        <w:t xml:space="preserve">URL: </w:t>
+      </w:r>
+      <w:hyperlink r:id="rId8">
+        <w:r>
+          <w:rPr>
+            <w:rFonts w:ascii="Cambria" w:cs="Cambria" w:eastAsia="Cambria" w:hAnsi="Cambria"/>
+            <w:color w:val="1155cc"/>
+            <w:sz w:val="20"/>
+            <w:szCs w:val="20"/>
+            <w:u w:val="single"/>
+            <w:rtl w:val="0"/>
+          </w:rPr>
+          <w:t xml:space="preserve">http://ieeexplore.ieee.org/stamp/stamp.jsp?tp=&amp;arnumber=7966672&amp;isnumber=7966626</w:t>
+        </w:r>
+      </w:hyperlink>
+      <w:r>
+        <w:rPr>
+          <w:rtl w:val="0"/>
+        </w:rPr>
+      </w:r>
+    </w:p>
+    <w:p>
+      <w:pPr>
+        <w:ind w:left="0" w:firstLine="0"/>
+        <w:rPr>
+          <w:rFonts w:ascii="Cambria" w:cs="Cambria" w:eastAsia="Cambria" w:hAnsi="Cambria"/>
+        </w:rPr>
+      </w:pPr>
+      <w:r>
+        <w:rPr>
+          <w:rtl w:val="0"/>
+        </w:rPr>
+      </w:r>
+    </w:p>
+    <w:p>
+      <w:pPr>
+        <w:ind w:left="0" w:firstLine="0"/>
+        <w:rPr>
+          <w:rFonts w:ascii="Cambria" w:cs="Cambria" w:eastAsia="Cambria" w:hAnsi="Cambria"/>
+          <w:highlight w:val="white"/>
+        </w:rPr>
+      </w:pPr>
+      <w:r>
+        <w:rPr>
+          <w:rFonts w:ascii="Cambria" w:cs="Cambria" w:eastAsia="Cambria" w:hAnsi="Cambria"/>
+          <w:rtl w:val="0"/>
+        </w:rPr>
+        <w:t xml:space="preserve">[3]</w:t>
+        <w:tab/>
+      </w:r>
+      <w:r>
+        <w:rPr>
+          <w:rFonts w:ascii="Cambria" w:cs="Cambria" w:eastAsia="Cambria" w:hAnsi="Cambria"/>
+          <w:highlight w:val="white"/>
+          <w:rtl w:val="0"/>
+        </w:rPr>
+        <w:t xml:space="preserve">Wang, Y., Xu, J., Han, Y., Li, H. and Li, X. (2019). </w:t>
+      </w:r>
+      <w:r>
+        <w:rPr>
+          <w:rFonts w:ascii="Cambria" w:cs="Cambria" w:eastAsia="Cambria" w:hAnsi="Cambria"/>
+          <w:i w:val="1"/>
+          <w:highlight w:val="white"/>
+          <w:rtl w:val="0"/>
+        </w:rPr>
+        <w:t xml:space="preserve">DeepBurning</w:t>
+      </w:r>
+      <w:r>
+        <w:rPr>
+          <w:rFonts w:ascii="Cambria" w:cs="Cambria" w:eastAsia="Cambria" w:hAnsi="Cambria"/>
+          <w:highlight w:val="white"/>
+          <w:rtl w:val="0"/>
+        </w:rPr>
+        <w:t xml:space="preserve">. [online] </w:t>
+      </w:r>
+    </w:p>
+    <w:p>
+      <w:pPr>
+        <w:ind w:left="0" w:firstLine="720"/>
+        <w:rPr>
+          <w:rFonts w:ascii="Cambria" w:cs="Cambria" w:eastAsia="Cambria" w:hAnsi="Cambria"/>
+          <w:highlight w:val="white"/>
+        </w:rPr>
+      </w:pPr>
+      <w:r>
+        <w:rPr>
+          <w:rFonts w:ascii="Cambria" w:cs="Cambria" w:eastAsia="Cambria" w:hAnsi="Cambria"/>
+          <w:highlight w:val="white"/>
+          <w:rtl w:val="0"/>
+        </w:rPr>
+        <w:t xml:space="preserve">URL: </w:t>
+      </w:r>
+      <w:hyperlink r:id="rId9">
+        <w:r>
+          <w:rPr>
+            <w:rFonts w:ascii="Cambria" w:cs="Cambria" w:eastAsia="Cambria" w:hAnsi="Cambria"/>
+            <w:color w:val="1155cc"/>
+            <w:highlight w:val="white"/>
+            <w:u w:val="single"/>
+            <w:rtl w:val="0"/>
+          </w:rPr>
+          <w:t xml:space="preserve">https://dl.acm.org/citation.cfm?id=2898003</w:t>
+        </w:r>
+      </w:hyperlink>
+      <w:r>
+        <w:rPr>
+          <w:rtl w:val="0"/>
+        </w:rPr>
+      </w:r>
+    </w:p>
+    <w:p>
+      <w:pPr>
+        <w:ind w:left="0" w:firstLine="0"/>
+        <w:rPr>
+          <w:rFonts w:ascii="Cambria" w:cs="Cambria" w:eastAsia="Cambria" w:hAnsi="Cambria"/>
+          <w:highlight w:val="white"/>
+        </w:rPr>
+      </w:pPr>
+      <w:r>
+        <w:rPr>
+          <w:rtl w:val="0"/>
+        </w:rPr>
+      </w:r>
+    </w:p>
+    <w:p>
+      <w:pPr>
+        <w:ind w:left="0" w:firstLine="0"/>
+        <w:rPr>
+          <w:rFonts w:ascii="Cambria" w:cs="Cambria" w:eastAsia="Cambria" w:hAnsi="Cambria"/>
+          <w:highlight w:val="white"/>
+        </w:rPr>
+      </w:pPr>
+      <w:r>
+        <w:rPr>
+          <w:rFonts w:ascii="Cambria" w:cs="Cambria" w:eastAsia="Cambria" w:hAnsi="Cambria"/>
+          <w:highlight w:val="white"/>
+          <w:rtl w:val="0"/>
+        </w:rPr>
+        <w:t xml:space="preserve">[4]</w:t>
+        <w:tab/>
+        <w:t xml:space="preserve">Chen, T., Du, Z., Sun, N., Wang, J., Wu, C., Chen, Y. and Temam, O. (2019). </w:t>
+      </w:r>
+      <w:r>
+        <w:rPr>
+          <w:rFonts w:ascii="Cambria" w:cs="Cambria" w:eastAsia="Cambria" w:hAnsi="Cambria"/>
+          <w:i w:val="1"/>
+          <w:highlight w:val="white"/>
+          <w:rtl w:val="0"/>
+        </w:rPr>
+        <w:t xml:space="preserve">DianNao</w:t>
+      </w:r>
+      <w:r>
+        <w:rPr>
+          <w:rFonts w:ascii="Cambria" w:cs="Cambria" w:eastAsia="Cambria" w:hAnsi="Cambria"/>
+          <w:highlight w:val="white"/>
+          <w:rtl w:val="0"/>
+        </w:rPr>
+        <w:t xml:space="preserve">.</w:t>
+      </w:r>
+    </w:p>
+    <w:p>
+      <w:pPr>
+        <w:ind w:left="0" w:firstLine="0"/>
+        <w:rPr>
+          <w:rFonts w:ascii="Cambria" w:cs="Cambria" w:eastAsia="Cambria" w:hAnsi="Cambria"/>
+          <w:highlight w:val="white"/>
+        </w:rPr>
+      </w:pPr>
+      <w:r>
+        <w:rPr>
+          <w:rFonts w:ascii="Cambria" w:cs="Cambria" w:eastAsia="Cambria" w:hAnsi="Cambria"/>
+          <w:highlight w:val="white"/>
+          <w:rtl w:val="0"/>
+        </w:rPr>
+        <w:tab/>
+        <w:t xml:space="preserve">URL: </w:t>
+      </w:r>
+      <w:hyperlink r:id="rId10">
+        <w:r>
+          <w:rPr>
+            <w:rFonts w:ascii="Cambria" w:cs="Cambria" w:eastAsia="Cambria" w:hAnsi="Cambria"/>
+            <w:color w:val="1155cc"/>
+            <w:highlight w:val="white"/>
+            <w:u w:val="single"/>
+            <w:rtl w:val="0"/>
+          </w:rPr>
+          <w:t xml:space="preserve">https://dl.acm.org/citation.cfm?id=2541967</w:t>
+        </w:r>
+      </w:hyperlink>
+      <w:r>
+        <w:rPr>
+          <w:rtl w:val="0"/>
+        </w:rPr>
+      </w:r>
+    </w:p>
+    <w:p>
+      <w:pPr>
+        <w:ind w:left="0" w:firstLine="0"/>
+        <w:rPr>
+          <w:rFonts w:ascii="Cambria" w:cs="Cambria" w:eastAsia="Cambria" w:hAnsi="Cambria"/>
+          <w:highlight w:val="white"/>
+        </w:rPr>
+      </w:pPr>
+      <w:r>
+        <w:rPr>
+          <w:rtl w:val="0"/>
+        </w:rPr>
+      </w:r>
+    </w:p>
+    <w:p>
+      <w:pPr>
+        <w:ind w:left="0" w:firstLine="0"/>
+        <w:rPr>
+          <w:rFonts w:ascii="Cambria" w:cs="Cambria" w:eastAsia="Cambria" w:hAnsi="Cambria"/>
+          <w:highlight w:val="white"/>
+        </w:rPr>
+      </w:pPr>
+      <w:r>
+        <w:rPr>
+          <w:rFonts w:ascii="Cambria" w:cs="Cambria" w:eastAsia="Cambria" w:hAnsi="Cambria"/>
+          <w:highlight w:val="white"/>
+          <w:rtl w:val="0"/>
+        </w:rPr>
+        <w:t xml:space="preserve">[5] </w:t>
+        <w:tab/>
+        <w:t xml:space="preserve">K. Neshatpour, M. Malik and H. Homayoun, "Accelerating Machine Learning Kernel in</w:t>
+      </w:r>
+    </w:p>
+    <w:p>
+      <w:pPr>
+        <w:ind w:left="720" w:firstLine="0"/>
+        <w:rPr>
+          <w:rFonts w:ascii="Cambria" w:cs="Cambria" w:eastAsia="Cambria" w:hAnsi="Cambria"/>
+          <w:highlight w:val="white"/>
+        </w:rPr>
+      </w:pPr>
+      <w:r>
+        <w:rPr>
+          <w:rFonts w:ascii="Cambria" w:cs="Cambria" w:eastAsia="Cambria" w:hAnsi="Cambria"/>
+          <w:highlight w:val="white"/>
+          <w:rtl w:val="0"/>
+        </w:rPr>
+        <w:t xml:space="preserve">Hadoop Using FPGAs," </w:t>
+      </w:r>
+      <w:r>
+        <w:rPr>
+          <w:rFonts w:ascii="Cambria" w:cs="Cambria" w:eastAsia="Cambria" w:hAnsi="Cambria"/>
+          <w:i w:val="1"/>
+          <w:highlight w:val="white"/>
+          <w:rtl w:val="0"/>
+        </w:rPr>
+        <w:t xml:space="preserve">2015 15th IEEE/ACM International Symposium on Cluster, Cloud and Grid Computing</w:t>
+      </w:r>
+      <w:r>
+        <w:rPr>
+          <w:rFonts w:ascii="Cambria" w:cs="Cambria" w:eastAsia="Cambria" w:hAnsi="Cambria"/>
+          <w:highlight w:val="white"/>
+          <w:rtl w:val="0"/>
+        </w:rPr>
+        <w:t xml:space="preserve">, Shenzhen, 2015, pp. 1151-1154.</w:t>
+      </w:r>
+    </w:p>
+    <w:p>
+      <w:pPr>
+        <w:ind w:left="0" w:firstLine="720"/>
+        <w:rPr>
+          <w:rFonts w:ascii="Cambria" w:cs="Cambria" w:eastAsia="Cambria" w:hAnsi="Cambria"/>
+          <w:sz w:val="20"/>
+          <w:szCs w:val="20"/>
+          <w:highlight w:val="white"/>
+        </w:rPr>
+      </w:pPr>
+      <w:r>
+        <w:rPr>
+          <w:rFonts w:ascii="Cambria" w:cs="Cambria" w:eastAsia="Cambria" w:hAnsi="Cambria"/>
+          <w:highlight w:val="white"/>
+          <w:rtl w:val="0"/>
+        </w:rPr>
+        <w:t xml:space="preserve">URL: </w:t>
+      </w:r>
+      <w:hyperlink r:id="rId11">
+        <w:r>
+          <w:rPr>
+            <w:rFonts w:ascii="Cambria" w:cs="Cambria" w:eastAsia="Cambria" w:hAnsi="Cambria"/>
+            <w:color w:val="1155cc"/>
+            <w:sz w:val="20"/>
+            <w:szCs w:val="20"/>
+            <w:highlight w:val="white"/>
+            <w:u w:val="single"/>
+            <w:rtl w:val="0"/>
+          </w:rPr>
+          <w:t xml:space="preserve">http://ieeexplore.ieee.org/stamp/stamp.jsp?tp=&amp;arnumber=7152609&amp;isnumber=7152455</w:t>
+        </w:r>
+      </w:hyperlink>
+      <w:r>
+        <w:rPr>
+          <w:rtl w:val="0"/>
+        </w:rPr>
+      </w:r>
+    </w:p>
+    <w:p>
+      <w:pPr>
+        <w:ind w:left="0" w:firstLine="0"/>
+        <w:rPr>
+          <w:sz w:val="20"/>
+          <w:szCs w:val="20"/>
+          <w:highlight w:val="white"/>
+        </w:rPr>
+      </w:pPr>
+      <w:r>
+        <w:rPr>
+          <w:rtl w:val="0"/>
+        </w:rPr>
       </w:r>
     </w:p>
     <w:sectPr>

</xml_diff>